<commit_message>
final prob set 3
</commit_message>
<xml_diff>
--- a/PS3/ESAM 448 Assignment 3.docx
+++ b/PS3/ESAM 448 Assignment 3.docx
@@ -64,6 +64,486 @@
     <w:p>
       <w:pPr>
         <w:rPr>
+          <w:rFonts w:eastAsiaTheme="minorEastAsia"/>
+          <w:b/>
+          <w:bCs/>
+          <w:sz w:val="24"/>
+          <w:szCs w:val="24"/>
+        </w:rPr>
+      </w:pPr>
+      <m:oMath>
+        <m:r>
+          <m:rPr>
+            <m:sty m:val="bi"/>
+          </m:rPr>
+          <w:rPr>
+            <w:rFonts w:ascii="Cambria Math" w:hAnsi="Cambria Math"/>
+            <w:sz w:val="24"/>
+            <w:szCs w:val="24"/>
+          </w:rPr>
+          <m:t>S=[</m:t>
+        </m:r>
+        <m:m>
+          <m:mPr>
+            <m:mcs>
+              <m:mc>
+                <m:mcPr>
+                  <m:count m:val="2"/>
+                  <m:mcJc m:val="center"/>
+                </m:mcPr>
+              </m:mc>
+            </m:mcs>
+            <m:ctrlPr>
+              <w:rPr>
+                <w:rFonts w:ascii="Cambria Math" w:hAnsi="Cambria Math"/>
+                <w:b/>
+                <w:bCs/>
+                <w:i/>
+                <w:sz w:val="24"/>
+                <w:szCs w:val="24"/>
+              </w:rPr>
+            </m:ctrlPr>
+          </m:mPr>
+          <m:mr>
+            <m:e>
+              <m:r>
+                <m:rPr>
+                  <m:sty m:val="bi"/>
+                </m:rPr>
+                <w:rPr>
+                  <w:rFonts w:ascii="Cambria Math" w:hAnsi="Cambria Math"/>
+                  <w:sz w:val="24"/>
+                  <w:szCs w:val="24"/>
+                </w:rPr>
+                <m:t>1</m:t>
+              </m:r>
+            </m:e>
+            <m:e>
+              <m:r>
+                <m:rPr>
+                  <m:sty m:val="bi"/>
+                </m:rPr>
+                <w:rPr>
+                  <w:rFonts w:ascii="Cambria Math" w:hAnsi="Cambria Math"/>
+                  <w:sz w:val="24"/>
+                  <w:szCs w:val="24"/>
+                </w:rPr>
+                <m:t>-1</m:t>
+              </m:r>
+            </m:e>
+          </m:mr>
+          <m:mr>
+            <m:e>
+              <m:r>
+                <m:rPr>
+                  <m:sty m:val="bi"/>
+                </m:rPr>
+                <w:rPr>
+                  <w:rFonts w:ascii="Cambria Math" w:hAnsi="Cambria Math"/>
+                  <w:sz w:val="24"/>
+                  <w:szCs w:val="24"/>
+                </w:rPr>
+                <m:t>-1</m:t>
+              </m:r>
+            </m:e>
+            <m:e>
+              <m:r>
+                <m:rPr>
+                  <m:sty m:val="bi"/>
+                </m:rPr>
+                <w:rPr>
+                  <w:rFonts w:ascii="Cambria Math" w:hAnsi="Cambria Math"/>
+                  <w:sz w:val="24"/>
+                  <w:szCs w:val="24"/>
+                </w:rPr>
+                <m:t>1</m:t>
+              </m:r>
+            </m:e>
+          </m:mr>
+        </m:m>
+        <m:r>
+          <m:rPr>
+            <m:sty m:val="bi"/>
+          </m:rPr>
+          <w:rPr>
+            <w:rFonts w:ascii="Cambria Math" w:hAnsi="Cambria Math"/>
+            <w:sz w:val="24"/>
+            <w:szCs w:val="24"/>
+          </w:rPr>
+          <m:t>]</m:t>
+        </m:r>
+      </m:oMath>
+      <w:r>
+        <w:rPr>
+          <w:rFonts w:eastAsiaTheme="minorEastAsia"/>
+          <w:b/>
+          <w:bCs/>
+          <w:sz w:val="24"/>
+          <w:szCs w:val="24"/>
+        </w:rPr>
+        <w:t xml:space="preserve"> , </w:t>
+      </w:r>
+      <m:oMath>
+        <m:r>
+          <m:rPr>
+            <m:sty m:val="bi"/>
+          </m:rPr>
+          <w:rPr>
+            <w:rFonts w:ascii="Cambria Math" w:eastAsiaTheme="minorEastAsia" w:hAnsi="Cambria Math"/>
+            <w:sz w:val="24"/>
+            <w:szCs w:val="24"/>
+          </w:rPr>
+          <m:t>v=[</m:t>
+        </m:r>
+        <m:m>
+          <m:mPr>
+            <m:mcs>
+              <m:mc>
+                <m:mcPr>
+                  <m:count m:val="1"/>
+                  <m:mcJc m:val="center"/>
+                </m:mcPr>
+              </m:mc>
+            </m:mcs>
+            <m:ctrlPr>
+              <w:rPr>
+                <w:rFonts w:ascii="Cambria Math" w:eastAsiaTheme="minorEastAsia" w:hAnsi="Cambria Math"/>
+                <w:b/>
+                <w:bCs/>
+                <w:i/>
+                <w:sz w:val="24"/>
+                <w:szCs w:val="24"/>
+              </w:rPr>
+            </m:ctrlPr>
+          </m:mPr>
+          <m:mr>
+            <m:e>
+              <m:r>
+                <m:rPr>
+                  <m:sty m:val="bi"/>
+                </m:rPr>
+                <w:rPr>
+                  <w:rFonts w:ascii="Cambria Math" w:eastAsiaTheme="minorEastAsia" w:hAnsi="Cambria Math"/>
+                  <w:sz w:val="24"/>
+                  <w:szCs w:val="24"/>
+                </w:rPr>
+                <m:t>lambda</m:t>
+              </m:r>
+            </m:e>
+          </m:mr>
+          <m:mr>
+            <m:e>
+              <m:r>
+                <m:rPr>
+                  <m:sty m:val="bi"/>
+                </m:rPr>
+                <w:rPr>
+                  <w:rFonts w:ascii="Cambria Math" w:eastAsiaTheme="minorEastAsia" w:hAnsi="Cambria Math"/>
+                  <w:sz w:val="24"/>
+                  <w:szCs w:val="24"/>
+                </w:rPr>
+                <m:t>mu* X</m:t>
+              </m:r>
+            </m:e>
+          </m:mr>
+        </m:m>
+        <m:r>
+          <m:rPr>
+            <m:sty m:val="bi"/>
+          </m:rPr>
+          <w:rPr>
+            <w:rFonts w:ascii="Cambria Math" w:eastAsiaTheme="minorEastAsia" w:hAnsi="Cambria Math"/>
+            <w:sz w:val="24"/>
+            <w:szCs w:val="24"/>
+          </w:rPr>
+          <m:t>]</m:t>
+        </m:r>
+      </m:oMath>
+    </w:p>
+    <w:p>
+      <w:pPr>
+        <w:rPr>
+          <w:rFonts w:eastAsiaTheme="minorEastAsia"/>
+          <w:b/>
+          <w:bCs/>
+          <w:sz w:val="24"/>
+          <w:szCs w:val="24"/>
+        </w:rPr>
+      </w:pPr>
+      <m:oMathPara>
+        <m:oMath>
+          <m:sSub>
+            <m:sSubPr>
+              <m:ctrlPr>
+                <w:rPr>
+                  <w:rFonts w:ascii="Cambria Math" w:eastAsiaTheme="minorEastAsia" w:hAnsi="Cambria Math"/>
+                  <w:b/>
+                  <w:bCs/>
+                  <w:i/>
+                  <w:sz w:val="24"/>
+                  <w:szCs w:val="24"/>
+                </w:rPr>
+              </m:ctrlPr>
+            </m:sSubPr>
+            <m:e>
+              <m:r>
+                <m:rPr>
+                  <m:sty m:val="bi"/>
+                </m:rPr>
+                <w:rPr>
+                  <w:rFonts w:ascii="Cambria Math" w:eastAsiaTheme="minorEastAsia" w:hAnsi="Cambria Math"/>
+                  <w:sz w:val="24"/>
+                  <w:szCs w:val="24"/>
+                </w:rPr>
+                <m:t>C</m:t>
+              </m:r>
+            </m:e>
+            <m:sub>
+              <m:r>
+                <m:rPr>
+                  <m:sty m:val="bi"/>
+                </m:rPr>
+                <w:rPr>
+                  <w:rFonts w:ascii="Cambria Math" w:eastAsiaTheme="minorEastAsia" w:hAnsi="Cambria Math"/>
+                  <w:sz w:val="24"/>
+                  <w:szCs w:val="24"/>
+                </w:rPr>
+                <m:t>kl</m:t>
+              </m:r>
+            </m:sub>
+          </m:sSub>
+          <m:r>
+            <m:rPr>
+              <m:sty m:val="bi"/>
+            </m:rPr>
+            <w:rPr>
+              <w:rFonts w:ascii="Cambria Math" w:eastAsiaTheme="minorEastAsia" w:hAnsi="Cambria Math"/>
+              <w:sz w:val="24"/>
+              <w:szCs w:val="24"/>
+            </w:rPr>
+            <m:t>*</m:t>
+          </m:r>
+          <m:sSub>
+            <m:sSubPr>
+              <m:ctrlPr>
+                <w:rPr>
+                  <w:rFonts w:ascii="Cambria Math" w:eastAsiaTheme="minorEastAsia" w:hAnsi="Cambria Math"/>
+                  <w:b/>
+                  <w:bCs/>
+                  <w:i/>
+                  <w:sz w:val="24"/>
+                  <w:szCs w:val="24"/>
+                </w:rPr>
+              </m:ctrlPr>
+            </m:sSubPr>
+            <m:e>
+              <m:r>
+                <m:rPr>
+                  <m:sty m:val="bi"/>
+                </m:rPr>
+                <w:rPr>
+                  <w:rFonts w:ascii="Cambria Math" w:eastAsiaTheme="minorEastAsia" w:hAnsi="Cambria Math"/>
+                  <w:sz w:val="24"/>
+                  <w:szCs w:val="24"/>
+                </w:rPr>
+                <m:t>p</m:t>
+              </m:r>
+            </m:e>
+            <m:sub>
+              <m:r>
+                <m:rPr>
+                  <m:sty m:val="bi"/>
+                </m:rPr>
+                <w:rPr>
+                  <w:rFonts w:ascii="Cambria Math" w:eastAsiaTheme="minorEastAsia" w:hAnsi="Cambria Math"/>
+                  <w:sz w:val="24"/>
+                  <w:szCs w:val="24"/>
+                </w:rPr>
+                <m:t>l</m:t>
+              </m:r>
+            </m:sub>
+          </m:sSub>
+          <m:r>
+            <m:rPr>
+              <m:sty m:val="bi"/>
+            </m:rPr>
+            <w:rPr>
+              <w:rFonts w:ascii="Cambria Math" w:eastAsiaTheme="minorEastAsia" w:hAnsi="Cambria Math"/>
+              <w:sz w:val="24"/>
+              <w:szCs w:val="24"/>
+            </w:rPr>
+            <m:t>=</m:t>
+          </m:r>
+          <m:sSub>
+            <m:sSubPr>
+              <m:ctrlPr>
+                <w:rPr>
+                  <w:rFonts w:ascii="Cambria Math" w:eastAsiaTheme="minorEastAsia" w:hAnsi="Cambria Math"/>
+                  <w:b/>
+                  <w:bCs/>
+                  <w:i/>
+                  <w:sz w:val="24"/>
+                  <w:szCs w:val="24"/>
+                </w:rPr>
+              </m:ctrlPr>
+            </m:sSubPr>
+            <m:e>
+              <m:r>
+                <m:rPr>
+                  <m:sty m:val="bi"/>
+                </m:rPr>
+                <w:rPr>
+                  <w:rFonts w:ascii="Cambria Math" w:eastAsiaTheme="minorEastAsia" w:hAnsi="Cambria Math"/>
+                  <w:sz w:val="24"/>
+                  <w:szCs w:val="24"/>
+                </w:rPr>
+                <m:t>C</m:t>
+              </m:r>
+            </m:e>
+            <m:sub>
+              <m:r>
+                <m:rPr>
+                  <m:sty m:val="bi"/>
+                </m:rPr>
+                <w:rPr>
+                  <w:rFonts w:ascii="Cambria Math" w:eastAsiaTheme="minorEastAsia" w:hAnsi="Cambria Math"/>
+                  <w:sz w:val="24"/>
+                  <w:szCs w:val="24"/>
+                </w:rPr>
+                <m:t>lk</m:t>
+              </m:r>
+            </m:sub>
+          </m:sSub>
+          <m:r>
+            <m:rPr>
+              <m:sty m:val="bi"/>
+            </m:rPr>
+            <w:rPr>
+              <w:rFonts w:ascii="Cambria Math" w:eastAsiaTheme="minorEastAsia" w:hAnsi="Cambria Math"/>
+              <w:sz w:val="24"/>
+              <w:szCs w:val="24"/>
+            </w:rPr>
+            <m:t>*</m:t>
+          </m:r>
+          <m:sSub>
+            <m:sSubPr>
+              <m:ctrlPr>
+                <w:rPr>
+                  <w:rFonts w:ascii="Cambria Math" w:eastAsiaTheme="minorEastAsia" w:hAnsi="Cambria Math"/>
+                  <w:b/>
+                  <w:bCs/>
+                  <w:i/>
+                  <w:sz w:val="24"/>
+                  <w:szCs w:val="24"/>
+                </w:rPr>
+              </m:ctrlPr>
+            </m:sSubPr>
+            <m:e>
+              <m:r>
+                <m:rPr>
+                  <m:sty m:val="bi"/>
+                </m:rPr>
+                <w:rPr>
+                  <w:rFonts w:ascii="Cambria Math" w:eastAsiaTheme="minorEastAsia" w:hAnsi="Cambria Math"/>
+                  <w:sz w:val="24"/>
+                  <w:szCs w:val="24"/>
+                </w:rPr>
+                <m:t>p</m:t>
+              </m:r>
+            </m:e>
+            <m:sub>
+              <m:r>
+                <m:rPr>
+                  <m:sty m:val="bi"/>
+                </m:rPr>
+                <w:rPr>
+                  <w:rFonts w:ascii="Cambria Math" w:eastAsiaTheme="minorEastAsia" w:hAnsi="Cambria Math"/>
+                  <w:sz w:val="24"/>
+                  <w:szCs w:val="24"/>
+                </w:rPr>
+                <m:t>k</m:t>
+              </m:r>
+            </m:sub>
+          </m:sSub>
+        </m:oMath>
+      </m:oMathPara>
+    </w:p>
+    <w:p>
+      <w:pPr>
+        <w:rPr>
+          <w:rFonts w:eastAsiaTheme="minorEastAsia"/>
+          <w:b/>
+          <w:bCs/>
+          <w:sz w:val="24"/>
+          <w:szCs w:val="24"/>
+        </w:rPr>
+      </w:pPr>
+      <w:r>
+        <w:rPr>
+          <w:rFonts w:eastAsiaTheme="minorEastAsia"/>
+          <w:b/>
+          <w:bCs/>
+          <w:sz w:val="24"/>
+          <w:szCs w:val="24"/>
+        </w:rPr>
+        <w:t xml:space="preserve">i.e. </w:t>
+      </w:r>
+      <w:r>
+        <w:rPr>
+          <w:rFonts w:eastAsiaTheme="minorEastAsia"/>
+          <w:b/>
+          <w:bCs/>
+          <w:sz w:val="24"/>
+          <w:szCs w:val="24"/>
+        </w:rPr>
+        <w:t>Rate is same.</w:t>
+      </w:r>
+    </w:p>
+    <w:p>
+      <w:pPr>
+        <w:rPr>
+          <w:b/>
+          <w:bCs/>
+          <w:sz w:val="24"/>
+          <w:szCs w:val="24"/>
+        </w:rPr>
+      </w:pPr>
+      <w:r>
+        <w:rPr>
+          <w:rFonts w:eastAsiaTheme="minorEastAsia"/>
+          <w:b/>
+          <w:bCs/>
+          <w:sz w:val="24"/>
+          <w:szCs w:val="24"/>
+        </w:rPr>
+        <w:t>T~=</w:t>
+      </w:r>
+      <w:r>
+        <w:rPr>
+          <w:rFonts w:eastAsiaTheme="minorEastAsia"/>
+          <w:b/>
+          <w:bCs/>
+          <w:sz w:val="24"/>
+          <w:szCs w:val="24"/>
+        </w:rPr>
+        <w:t>5</w:t>
+      </w:r>
+      <w:bookmarkStart w:id="0" w:name="_GoBack"/>
+      <w:bookmarkEnd w:id="0"/>
+      <w:r>
+        <w:rPr>
+          <w:rFonts w:eastAsiaTheme="minorEastAsia"/>
+          <w:b/>
+          <w:bCs/>
+          <w:sz w:val="24"/>
+          <w:szCs w:val="24"/>
+        </w:rPr>
+        <w:t xml:space="preserve"> for the values below</w:t>
+      </w:r>
+    </w:p>
+    <w:p>
+      <w:pPr>
+        <w:rPr>
           <w:b/>
           <w:bCs/>
           <w:sz w:val="24"/>
@@ -95,27 +575,7 @@
           <w:sz w:val="24"/>
           <w:szCs w:val="24"/>
         </w:rPr>
-        <w:t xml:space="preserve"> </w:t>
-      </w:r>
-      <w:proofErr w:type="spellStart"/>
-      <w:r>
-        <w:rPr>
-          <w:b/>
-          <w:bCs/>
-          <w:sz w:val="24"/>
-          <w:szCs w:val="24"/>
-        </w:rPr>
-        <w:t>num_ensemble</w:t>
-      </w:r>
-      <w:proofErr w:type="spellEnd"/>
-      <w:r>
-        <w:rPr>
-          <w:b/>
-          <w:bCs/>
-          <w:sz w:val="24"/>
-          <w:szCs w:val="24"/>
-        </w:rPr>
-        <w:t>=1</w:t>
+        <w:t xml:space="preserve"> num_ensemble=1</w:t>
       </w:r>
     </w:p>
     <w:p>
@@ -195,13 +655,104 @@
           <w:szCs w:val="24"/>
         </w:rPr>
       </w:pPr>
-      <w:r>
-        <w:rPr>
-          <w:b/>
-          <w:bCs/>
-          <w:sz w:val="24"/>
-          <w:szCs w:val="24"/>
-        </w:rPr>
+    </w:p>
+    <w:p>
+      <w:pPr>
+        <w:rPr>
+          <w:b/>
+          <w:bCs/>
+          <w:sz w:val="24"/>
+          <w:szCs w:val="24"/>
+        </w:rPr>
+      </w:pPr>
+    </w:p>
+    <w:p>
+      <w:pPr>
+        <w:rPr>
+          <w:b/>
+          <w:bCs/>
+          <w:sz w:val="24"/>
+          <w:szCs w:val="24"/>
+        </w:rPr>
+      </w:pPr>
+    </w:p>
+    <w:p>
+      <w:pPr>
+        <w:rPr>
+          <w:b/>
+          <w:bCs/>
+          <w:sz w:val="24"/>
+          <w:szCs w:val="24"/>
+        </w:rPr>
+      </w:pPr>
+    </w:p>
+    <w:p>
+      <w:pPr>
+        <w:rPr>
+          <w:b/>
+          <w:bCs/>
+          <w:sz w:val="24"/>
+          <w:szCs w:val="24"/>
+        </w:rPr>
+      </w:pPr>
+    </w:p>
+    <w:p>
+      <w:pPr>
+        <w:rPr>
+          <w:b/>
+          <w:bCs/>
+          <w:sz w:val="24"/>
+          <w:szCs w:val="24"/>
+        </w:rPr>
+      </w:pPr>
+    </w:p>
+    <w:p>
+      <w:pPr>
+        <w:rPr>
+          <w:b/>
+          <w:bCs/>
+          <w:sz w:val="24"/>
+          <w:szCs w:val="24"/>
+        </w:rPr>
+      </w:pPr>
+    </w:p>
+    <w:p>
+      <w:pPr>
+        <w:rPr>
+          <w:b/>
+          <w:bCs/>
+          <w:sz w:val="24"/>
+          <w:szCs w:val="24"/>
+        </w:rPr>
+      </w:pPr>
+    </w:p>
+    <w:p>
+      <w:pPr>
+        <w:rPr>
+          <w:b/>
+          <w:bCs/>
+          <w:sz w:val="24"/>
+          <w:szCs w:val="24"/>
+        </w:rPr>
+      </w:pPr>
+    </w:p>
+    <w:p>
+      <w:pPr>
+        <w:rPr>
+          <w:b/>
+          <w:bCs/>
+          <w:sz w:val="24"/>
+          <w:szCs w:val="24"/>
+        </w:rPr>
+      </w:pPr>
+      <w:r>
+        <w:rPr>
+          <w:b/>
+          <w:bCs/>
+          <w:sz w:val="24"/>
+          <w:szCs w:val="24"/>
+        </w:rPr>
+        <w:lastRenderedPageBreak/>
         <w:t>P</w:t>
       </w:r>
       <w:r>
@@ -349,16 +900,305 @@
           <w:szCs w:val="24"/>
         </w:rPr>
       </w:pPr>
-      <w:bookmarkStart w:id="0" w:name="_GoBack"/>
-      <w:bookmarkEnd w:id="0"/>
-      <w:r>
-        <w:rPr>
-          <w:b/>
-          <w:bCs/>
+      <w:r>
+        <w:rPr>
+          <w:b/>
+          <w:bCs/>
+          <w:sz w:val="24"/>
+          <w:szCs w:val="24"/>
+        </w:rPr>
+        <w:t>P</w:t>
+      </w:r>
+      <w:r>
+        <w:rPr>
+          <w:b/>
+          <w:bCs/>
+          <w:sz w:val="24"/>
+          <w:szCs w:val="24"/>
+        </w:rPr>
+        <w:t xml:space="preserve">lot of the steady-state probability distribution </w:t>
+      </w:r>
+      <w:r>
+        <w:rPr>
+          <w:b/>
+          <w:bCs/>
+          <w:sz w:val="24"/>
+          <w:szCs w:val="24"/>
+        </w:rPr>
+        <w:t>VS Poisson</w:t>
+      </w:r>
+    </w:p>
+    <w:p>
+      <w:pPr>
+        <w:keepNext/>
+        <w:jc w:val="center"/>
+      </w:pPr>
+      <w:r>
+        <w:rPr>
+          <w:b/>
+          <w:bCs/>
+          <w:noProof/>
+          <w:sz w:val="24"/>
+          <w:szCs w:val="24"/>
+        </w:rPr>
+        <w:drawing>
+          <wp:inline distT="0" distB="0" distL="0" distR="0" wp14:anchorId="725155AE" wp14:editId="5FDB3EB6">
+            <wp:extent cx="3504790" cy="2622550"/>
+            <wp:effectExtent l="0" t="0" r="0" b="0"/>
+            <wp:docPr id="5" name="Picture 5"/>
+            <wp:cNvGraphicFramePr>
+              <a:graphicFrameLocks xmlns:a="http://schemas.openxmlformats.org/drawingml/2006/main" noChangeAspect="1"/>
+            </wp:cNvGraphicFramePr>
+            <a:graphic xmlns:a="http://schemas.openxmlformats.org/drawingml/2006/main">
+              <a:graphicData uri="http://schemas.openxmlformats.org/drawingml/2006/picture">
+                <pic:pic xmlns:pic="http://schemas.openxmlformats.org/drawingml/2006/picture">
+                  <pic:nvPicPr>
+                    <pic:cNvPr id="0" name="Picture 5"/>
+                    <pic:cNvPicPr>
+                      <a:picLocks noChangeAspect="1" noChangeArrowheads="1"/>
+                    </pic:cNvPicPr>
+                  </pic:nvPicPr>
+                  <pic:blipFill>
+                    <a:blip r:embed="rId6">
+                      <a:extLst>
+                        <a:ext uri="{28A0092B-C50C-407E-A947-70E740481C1C}">
+                          <a14:useLocalDpi xmlns:a14="http://schemas.microsoft.com/office/drawing/2010/main" val="0"/>
+                        </a:ext>
+                      </a:extLst>
+                    </a:blip>
+                    <a:srcRect/>
+                    <a:stretch>
+                      <a:fillRect/>
+                    </a:stretch>
+                  </pic:blipFill>
+                  <pic:spPr bwMode="auto">
+                    <a:xfrm>
+                      <a:off x="0" y="0"/>
+                      <a:ext cx="3509734" cy="2626250"/>
+                    </a:xfrm>
+                    <a:prstGeom prst="rect">
+                      <a:avLst/>
+                    </a:prstGeom>
+                    <a:noFill/>
+                    <a:ln>
+                      <a:noFill/>
+                    </a:ln>
+                  </pic:spPr>
+                </pic:pic>
+              </a:graphicData>
+            </a:graphic>
+          </wp:inline>
+        </w:drawing>
+      </w:r>
+    </w:p>
+    <w:p>
+      <w:pPr>
+        <w:pStyle w:val="Caption"/>
+        <w:jc w:val="center"/>
+        <w:rPr>
+          <w:b/>
+          <w:bCs/>
+          <w:sz w:val="24"/>
+          <w:szCs w:val="24"/>
+        </w:rPr>
+      </w:pPr>
+      <w:r>
+        <w:t xml:space="preserve">Figure </w:t>
+      </w:r>
+      <w:r>
+        <w:fldChar w:fldCharType="begin"/>
+      </w:r>
+      <w:r>
+        <w:instrText xml:space="preserve"> SEQ Figure \* ARABIC </w:instrText>
+      </w:r>
+      <w:r>
+        <w:fldChar w:fldCharType="separate"/>
+      </w:r>
+      <w:r>
+        <w:rPr>
+          <w:noProof/>
+        </w:rPr>
+        <w:t>1</w:t>
+      </w:r>
+      <w:r>
+        <w:rPr>
+          <w:noProof/>
+        </w:rPr>
+        <w:fldChar w:fldCharType="end"/>
+      </w:r>
+      <w:r>
+        <w:t>: alpha =16* beta</w:t>
+      </w:r>
+    </w:p>
+    <w:p>
+      <w:pPr>
+        <w:keepNext/>
+        <w:jc w:val="center"/>
+      </w:pPr>
+      <w:r>
+        <w:rPr>
+          <w:b/>
+          <w:bCs/>
+          <w:noProof/>
           <w:sz w:val="24"/>
           <w:szCs w:val="24"/>
         </w:rPr>
         <w:lastRenderedPageBreak/>
+        <w:drawing>
+          <wp:inline distT="0" distB="0" distL="0" distR="0" wp14:anchorId="008C504C" wp14:editId="7EF718D5">
+            <wp:extent cx="3225800" cy="2418388"/>
+            <wp:effectExtent l="0" t="0" r="0" b="0"/>
+            <wp:docPr id="6" name="Picture 6"/>
+            <wp:cNvGraphicFramePr>
+              <a:graphicFrameLocks xmlns:a="http://schemas.openxmlformats.org/drawingml/2006/main" noChangeAspect="1"/>
+            </wp:cNvGraphicFramePr>
+            <a:graphic xmlns:a="http://schemas.openxmlformats.org/drawingml/2006/main">
+              <a:graphicData uri="http://schemas.openxmlformats.org/drawingml/2006/picture">
+                <pic:pic xmlns:pic="http://schemas.openxmlformats.org/drawingml/2006/picture">
+                  <pic:nvPicPr>
+                    <pic:cNvPr id="0" name="Picture 6"/>
+                    <pic:cNvPicPr>
+                      <a:picLocks noChangeAspect="1" noChangeArrowheads="1"/>
+                    </pic:cNvPicPr>
+                  </pic:nvPicPr>
+                  <pic:blipFill>
+                    <a:blip r:embed="rId7" cstate="print">
+                      <a:extLst>
+                        <a:ext uri="{28A0092B-C50C-407E-A947-70E740481C1C}">
+                          <a14:useLocalDpi xmlns:a14="http://schemas.microsoft.com/office/drawing/2010/main" val="0"/>
+                        </a:ext>
+                      </a:extLst>
+                    </a:blip>
+                    <a:srcRect/>
+                    <a:stretch>
+                      <a:fillRect/>
+                    </a:stretch>
+                  </pic:blipFill>
+                  <pic:spPr bwMode="auto">
+                    <a:xfrm>
+                      <a:off x="0" y="0"/>
+                      <a:ext cx="3245153" cy="2432897"/>
+                    </a:xfrm>
+                    <a:prstGeom prst="rect">
+                      <a:avLst/>
+                    </a:prstGeom>
+                    <a:noFill/>
+                    <a:ln>
+                      <a:noFill/>
+                    </a:ln>
+                  </pic:spPr>
+                </pic:pic>
+              </a:graphicData>
+            </a:graphic>
+          </wp:inline>
+        </w:drawing>
+      </w:r>
+    </w:p>
+    <w:p>
+      <w:pPr>
+        <w:pStyle w:val="Caption"/>
+        <w:jc w:val="center"/>
+        <w:rPr>
+          <w:b/>
+          <w:bCs/>
+          <w:sz w:val="24"/>
+          <w:szCs w:val="24"/>
+        </w:rPr>
+      </w:pPr>
+      <w:r>
+        <w:t xml:space="preserve">Figure </w:t>
+      </w:r>
+      <w:r>
+        <w:fldChar w:fldCharType="begin"/>
+      </w:r>
+      <w:r>
+        <w:instrText xml:space="preserve"> SEQ Figure \* ARABIC </w:instrText>
+      </w:r>
+      <w:r>
+        <w:fldChar w:fldCharType="separate"/>
+      </w:r>
+      <w:r>
+        <w:rPr>
+          <w:noProof/>
+        </w:rPr>
+        <w:t>2</w:t>
+      </w:r>
+      <w:r>
+        <w:rPr>
+          <w:noProof/>
+        </w:rPr>
+        <w:fldChar w:fldCharType="end"/>
+      </w:r>
+      <w:r>
+        <w:t>: alpha = 2 * beta</w:t>
+      </w:r>
+    </w:p>
+    <w:p>
+      <w:pPr>
+        <w:rPr>
+          <w:b/>
+          <w:bCs/>
+          <w:sz w:val="24"/>
+          <w:szCs w:val="24"/>
+        </w:rPr>
+      </w:pPr>
+    </w:p>
+    <w:p>
+      <w:pPr>
+        <w:rPr>
+          <w:b/>
+          <w:bCs/>
+          <w:sz w:val="24"/>
+          <w:szCs w:val="24"/>
+        </w:rPr>
+      </w:pPr>
+    </w:p>
+    <w:p>
+      <w:pPr>
+        <w:rPr>
+          <w:b/>
+          <w:bCs/>
+          <w:sz w:val="24"/>
+          <w:szCs w:val="24"/>
+        </w:rPr>
+      </w:pPr>
+    </w:p>
+    <w:p>
+      <w:pPr>
+        <w:rPr>
+          <w:b/>
+          <w:bCs/>
+          <w:sz w:val="24"/>
+          <w:szCs w:val="24"/>
+        </w:rPr>
+      </w:pPr>
+    </w:p>
+    <w:p>
+      <w:pPr>
+        <w:rPr>
+          <w:b/>
+          <w:bCs/>
+          <w:sz w:val="24"/>
+          <w:szCs w:val="24"/>
+        </w:rPr>
+      </w:pPr>
+    </w:p>
+    <w:p>
+      <w:pPr>
+        <w:rPr>
+          <w:b/>
+          <w:bCs/>
+          <w:sz w:val="24"/>
+          <w:szCs w:val="24"/>
+        </w:rPr>
+      </w:pPr>
+      <w:r>
+        <w:rPr>
+          <w:b/>
+          <w:bCs/>
+          <w:sz w:val="24"/>
+          <w:szCs w:val="24"/>
+        </w:rPr>
         <w:t>P</w:t>
       </w:r>
       <w:r>
@@ -377,54 +1217,75 @@
           <w:sz w:val="24"/>
           <w:szCs w:val="24"/>
         </w:rPr>
-        <w:t>VS Poisson</w:t>
-      </w:r>
-    </w:p>
-    <w:p>
-      <w:pPr>
-        <w:rPr>
-          <w:b/>
-          <w:bCs/>
-          <w:sz w:val="24"/>
-          <w:szCs w:val="24"/>
-        </w:rPr>
-      </w:pPr>
-    </w:p>
-    <w:p>
-      <w:pPr>
-        <w:rPr>
-          <w:b/>
-          <w:bCs/>
-          <w:sz w:val="24"/>
-          <w:szCs w:val="24"/>
-        </w:rPr>
-      </w:pPr>
-      <w:r>
-        <w:rPr>
-          <w:b/>
-          <w:bCs/>
-          <w:sz w:val="24"/>
-          <w:szCs w:val="24"/>
-        </w:rPr>
-        <w:t>P</w:t>
-      </w:r>
-      <w:r>
-        <w:rPr>
-          <w:b/>
-          <w:bCs/>
-          <w:sz w:val="24"/>
-          <w:szCs w:val="24"/>
-        </w:rPr>
-        <w:t xml:space="preserve">lot of the steady-state probability distribution </w:t>
-      </w:r>
-      <w:r>
-        <w:rPr>
-          <w:b/>
-          <w:bCs/>
-          <w:sz w:val="24"/>
-          <w:szCs w:val="24"/>
-        </w:rPr>
         <w:t>VS negative binomial</w:t>
+      </w:r>
+    </w:p>
+    <w:p>
+      <w:pPr>
+        <w:jc w:val="center"/>
+        <w:rPr>
+          <w:b/>
+          <w:bCs/>
+          <w:sz w:val="24"/>
+          <w:szCs w:val="24"/>
+        </w:rPr>
+      </w:pPr>
+      <w:r>
+        <w:rPr>
+          <w:b/>
+          <w:bCs/>
+          <w:noProof/>
+          <w:sz w:val="24"/>
+          <w:szCs w:val="24"/>
+        </w:rPr>
+        <w:drawing>
+          <wp:inline distT="0" distB="0" distL="0" distR="0" wp14:anchorId="7EB12061" wp14:editId="02EDFFD5">
+            <wp:extent cx="3879850" cy="2908731"/>
+            <wp:effectExtent l="0" t="0" r="0" b="0"/>
+            <wp:docPr id="4" name="Picture 4"/>
+            <wp:cNvGraphicFramePr>
+              <a:graphicFrameLocks xmlns:a="http://schemas.openxmlformats.org/drawingml/2006/main" noChangeAspect="1"/>
+            </wp:cNvGraphicFramePr>
+            <a:graphic xmlns:a="http://schemas.openxmlformats.org/drawingml/2006/main">
+              <a:graphicData uri="http://schemas.openxmlformats.org/drawingml/2006/picture">
+                <pic:pic xmlns:pic="http://schemas.openxmlformats.org/drawingml/2006/picture">
+                  <pic:nvPicPr>
+                    <pic:cNvPr id="0" name="Picture 4"/>
+                    <pic:cNvPicPr>
+                      <a:picLocks noChangeAspect="1" noChangeArrowheads="1"/>
+                    </pic:cNvPicPr>
+                  </pic:nvPicPr>
+                  <pic:blipFill>
+                    <a:blip r:embed="rId8">
+                      <a:extLst>
+                        <a:ext uri="{28A0092B-C50C-407E-A947-70E740481C1C}">
+                          <a14:useLocalDpi xmlns:a14="http://schemas.microsoft.com/office/drawing/2010/main" val="0"/>
+                        </a:ext>
+                      </a:extLst>
+                    </a:blip>
+                    <a:srcRect/>
+                    <a:stretch>
+                      <a:fillRect/>
+                    </a:stretch>
+                  </pic:blipFill>
+                  <pic:spPr bwMode="auto">
+                    <a:xfrm>
+                      <a:off x="0" y="0"/>
+                      <a:ext cx="3884575" cy="2912274"/>
+                    </a:xfrm>
+                    <a:prstGeom prst="rect">
+                      <a:avLst/>
+                    </a:prstGeom>
+                    <a:noFill/>
+                    <a:ln>
+                      <a:noFill/>
+                    </a:ln>
+                  </pic:spPr>
+                </pic:pic>
+              </a:graphicData>
+            </a:graphic>
+          </wp:inline>
+        </w:drawing>
       </w:r>
     </w:p>
     <w:sectPr>
@@ -863,6 +1724,35 @@
     <w:semiHidden/>
     <w:unhideWhenUsed/>
   </w:style>
+  <w:style w:type="character" w:styleId="PlaceholderText">
+    <w:name w:val="Placeholder Text"/>
+    <w:basedOn w:val="DefaultParagraphFont"/>
+    <w:uiPriority w:val="99"/>
+    <w:semiHidden/>
+    <w:rsid w:val="007A2405"/>
+    <w:rPr>
+      <w:color w:val="808080"/>
+    </w:rPr>
+  </w:style>
+  <w:style w:type="paragraph" w:styleId="Caption">
+    <w:name w:val="caption"/>
+    <w:basedOn w:val="Normal"/>
+    <w:next w:val="Normal"/>
+    <w:uiPriority w:val="35"/>
+    <w:unhideWhenUsed/>
+    <w:qFormat/>
+    <w:rsid w:val="002D3F5F"/>
+    <w:pPr>
+      <w:spacing w:after="200" w:line="240" w:lineRule="auto"/>
+    </w:pPr>
+    <w:rPr>
+      <w:i/>
+      <w:iCs/>
+      <w:color w:val="44546A" w:themeColor="text2"/>
+      <w:sz w:val="18"/>
+      <w:szCs w:val="18"/>
+    </w:rPr>
+  </w:style>
 </w:styles>
 </file>
 

</xml_diff>